<commit_message>
clean choose size report
</commit_message>
<xml_diff>
--- a/Vignettes/Questions/lm_in_mutate/lm_in_mutate.docx
+++ b/Vignettes/Questions/lm_in_mutate/lm_in_mutate.docx
@@ -260,532 +260,129 @@
         <w:rPr>
           <w:rStyle w:val="VerbatimChar"/>
         </w:rPr>
-        <w:t xml:space="preserve">   id year attend time</w:t>
-      </w:r>
-      <w:r>
-        <w:br w:type="textWrapping"/>
-      </w:r>
-      <w:r>
-        <w:rPr>
-          <w:rStyle w:val="VerbatimChar"/>
-        </w:rPr>
-        <w:t xml:space="preserve">1   1 2000      1    0</w:t>
-      </w:r>
-      <w:r>
-        <w:br w:type="textWrapping"/>
-      </w:r>
-      <w:r>
-        <w:rPr>
-          <w:rStyle w:val="VerbatimChar"/>
-        </w:rPr>
-        <w:t xml:space="preserve">2   1 2001      6    1</w:t>
-      </w:r>
-      <w:r>
-        <w:br w:type="textWrapping"/>
-      </w:r>
-      <w:r>
-        <w:rPr>
-          <w:rStyle w:val="VerbatimChar"/>
-        </w:rPr>
-        <w:t xml:space="preserve">3   1 2002      2    2</w:t>
-      </w:r>
-      <w:r>
-        <w:br w:type="textWrapping"/>
-      </w:r>
-      <w:r>
-        <w:rPr>
-          <w:rStyle w:val="VerbatimChar"/>
-        </w:rPr>
-        <w:t xml:space="preserve">4   1 2003      1    3</w:t>
-      </w:r>
-      <w:r>
-        <w:br w:type="textWrapping"/>
-      </w:r>
-      <w:r>
-        <w:rPr>
-          <w:rStyle w:val="VerbatimChar"/>
-        </w:rPr>
-        <w:t xml:space="preserve">5   1 2004      1    4</w:t>
-      </w:r>
-      <w:r>
-        <w:br w:type="textWrapping"/>
-      </w:r>
-      <w:r>
-        <w:rPr>
-          <w:rStyle w:val="VerbatimChar"/>
-        </w:rPr>
-        <w:t xml:space="preserve">6   1 2005      1    5</w:t>
-      </w:r>
-      <w:r>
-        <w:br w:type="textWrapping"/>
-      </w:r>
-      <w:r>
-        <w:rPr>
-          <w:rStyle w:val="VerbatimChar"/>
-        </w:rPr>
-        <w:t xml:space="preserve">7   1 2006      1    6</w:t>
-      </w:r>
-      <w:r>
-        <w:br w:type="textWrapping"/>
-      </w:r>
-      <w:r>
-        <w:rPr>
-          <w:rStyle w:val="VerbatimChar"/>
-        </w:rPr>
-        <w:t xml:space="preserve">8   1 2007      1    7</w:t>
-      </w:r>
-      <w:r>
-        <w:br w:type="textWrapping"/>
-      </w:r>
-      <w:r>
-        <w:rPr>
-          <w:rStyle w:val="VerbatimChar"/>
-        </w:rPr>
-        <w:t xml:space="preserve">9   1 2008      1    8</w:t>
-      </w:r>
-      <w:r>
-        <w:br w:type="textWrapping"/>
-      </w:r>
-      <w:r>
-        <w:rPr>
-          <w:rStyle w:val="VerbatimChar"/>
-        </w:rPr>
-        <w:t xml:space="preserve">10  1 2009      1    9</w:t>
-      </w:r>
-      <w:r>
-        <w:br w:type="textWrapping"/>
-      </w:r>
-      <w:r>
-        <w:rPr>
-          <w:rStyle w:val="VerbatimChar"/>
-        </w:rPr>
-        <w:t xml:space="preserve">11  1 2010      1   10</w:t>
-      </w:r>
-      <w:r>
-        <w:br w:type="textWrapping"/>
-      </w:r>
-      <w:r>
-        <w:rPr>
-          <w:rStyle w:val="VerbatimChar"/>
-        </w:rPr>
-        <w:t xml:space="preserve">12  1 2011      1   11</w:t>
+        <w:t xml:space="preserve">   obs id year attend time</w:t>
+      </w:r>
+      <w:r>
+        <w:br w:type="textWrapping"/>
+      </w:r>
+      <w:r>
+        <w:rPr>
+          <w:rStyle w:val="VerbatimChar"/>
+        </w:rPr>
+        <w:t xml:space="preserve">1    1 47 2000      1    0</w:t>
+      </w:r>
+      <w:r>
+        <w:br w:type="textWrapping"/>
+      </w:r>
+      <w:r>
+        <w:rPr>
+          <w:rStyle w:val="VerbatimChar"/>
+        </w:rPr>
+        <w:t xml:space="preserve">2    2 47 2001      3    1</w:t>
+      </w:r>
+      <w:r>
+        <w:br w:type="textWrapping"/>
+      </w:r>
+      <w:r>
+        <w:rPr>
+          <w:rStyle w:val="VerbatimChar"/>
+        </w:rPr>
+        <w:t xml:space="preserve">3    3 47 2002      5    2</w:t>
+      </w:r>
+      <w:r>
+        <w:br w:type="textWrapping"/>
+      </w:r>
+      <w:r>
+        <w:rPr>
+          <w:rStyle w:val="VerbatimChar"/>
+        </w:rPr>
+        <w:t xml:space="preserve">4    4 47 2003      8    3</w:t>
+      </w:r>
+      <w:r>
+        <w:br w:type="textWrapping"/>
+      </w:r>
+      <w:r>
+        <w:rPr>
+          <w:rStyle w:val="VerbatimChar"/>
+        </w:rPr>
+        <w:t xml:space="preserve">5    5 47 2004      6    4</w:t>
+      </w:r>
+      <w:r>
+        <w:br w:type="textWrapping"/>
+      </w:r>
+      <w:r>
+        <w:rPr>
+          <w:rStyle w:val="VerbatimChar"/>
+        </w:rPr>
+        <w:t xml:space="preserve">6    6 47 2005      4    5</w:t>
+      </w:r>
+      <w:r>
+        <w:br w:type="textWrapping"/>
+      </w:r>
+      <w:r>
+        <w:rPr>
+          <w:rStyle w:val="VerbatimChar"/>
+        </w:rPr>
+        <w:t xml:space="preserve">7    7 47 2006      2    6</w:t>
+      </w:r>
+      <w:r>
+        <w:br w:type="textWrapping"/>
+      </w:r>
+      <w:r>
+        <w:rPr>
+          <w:rStyle w:val="VerbatimChar"/>
+        </w:rPr>
+        <w:t xml:space="preserve">8    8 47 2007      1    7</w:t>
+      </w:r>
+      <w:r>
+        <w:br w:type="textWrapping"/>
+      </w:r>
+      <w:r>
+        <w:rPr>
+          <w:rStyle w:val="VerbatimChar"/>
+        </w:rPr>
+        <w:t xml:space="preserve">9    9 47 2008      2    8</w:t>
+      </w:r>
+      <w:r>
+        <w:br w:type="textWrapping"/>
+      </w:r>
+      <w:r>
+        <w:rPr>
+          <w:rStyle w:val="VerbatimChar"/>
+        </w:rPr>
+        <w:t xml:space="preserve">10  10 47 2009      3    9</w:t>
+      </w:r>
+      <w:r>
+        <w:br w:type="textWrapping"/>
+      </w:r>
+      <w:r>
+        <w:rPr>
+          <w:rStyle w:val="VerbatimChar"/>
+        </w:rPr>
+        <w:t xml:space="preserve">11  11 47 2010      4   10</w:t>
+      </w:r>
+      <w:r>
+        <w:br w:type="textWrapping"/>
+      </w:r>
+      <w:r>
+        <w:rPr>
+          <w:rStyle w:val="VerbatimChar"/>
+        </w:rPr>
+        <w:t xml:space="preserve">12  12 47 2011      5   11</w:t>
       </w:r>
     </w:p>
     <w:p>
-      <w:pPr>
-        <w:pStyle w:val="SourceCode"/>
-      </w:pPr>
-      <w:r>
-        <w:rPr>
-          <w:rStyle w:val="NormalTok"/>
-        </w:rPr>
-        <w:t xml:space="preserve">ds &lt;-</w:t>
-      </w:r>
-      <w:r>
-        <w:rPr>
-          <w:rStyle w:val="StringTok"/>
-        </w:rPr>
-        <w:t xml:space="preserve"> </w:t>
-      </w:r>
-      <w:r>
-        <w:rPr>
-          <w:rStyle w:val="KeywordTok"/>
-        </w:rPr>
-        <w:t xml:space="preserve">read.table</w:t>
-      </w:r>
-      <w:r>
-        <w:rPr>
-          <w:rStyle w:val="NormalTok"/>
-        </w:rPr>
-        <w:t xml:space="preserve">(</w:t>
-      </w:r>
-      <w:r>
-        <w:rPr>
-          <w:rStyle w:val="DataTypeTok"/>
-        </w:rPr>
-        <w:t xml:space="preserve">header =</w:t>
-      </w:r>
-      <w:r>
-        <w:rPr>
-          <w:rStyle w:val="NormalTok"/>
-        </w:rPr>
-        <w:t xml:space="preserve"> </w:t>
-      </w:r>
-      <w:r>
-        <w:rPr>
-          <w:rStyle w:val="OtherTok"/>
-        </w:rPr>
-        <w:t xml:space="preserve">TRUE</w:t>
-      </w:r>
-      <w:r>
-        <w:rPr>
-          <w:rStyle w:val="NormalTok"/>
-        </w:rPr>
-        <w:t xml:space="preserve">, </w:t>
-      </w:r>
-      <w:r>
-        <w:rPr>
-          <w:rStyle w:val="DataTypeTok"/>
-        </w:rPr>
-        <w:t xml:space="preserve">text =</w:t>
-      </w:r>
-      <w:r>
-        <w:rPr>
-          <w:rStyle w:val="StringTok"/>
-        </w:rPr>
-        <w:t xml:space="preserve">"</w:t>
-      </w:r>
-      <w:r>
-        <w:br w:type="textWrapping"/>
-      </w:r>
-      <w:r>
-        <w:rPr>
-          <w:rStyle w:val="StringTok"/>
-        </w:rPr>
-        <w:t xml:space="preserve">obs  id year attend</w:t>
-      </w:r>
-      <w:r>
-        <w:br w:type="textWrapping"/>
-      </w:r>
-      <w:r>
-        <w:rPr>
-          <w:rStyle w:val="StringTok"/>
-        </w:rPr>
-        <w:t xml:space="preserve">1  47 2000      1</w:t>
-      </w:r>
-      <w:r>
-        <w:br w:type="textWrapping"/>
-      </w:r>
-      <w:r>
-        <w:rPr>
-          <w:rStyle w:val="StringTok"/>
-        </w:rPr>
-        <w:t xml:space="preserve">2  47 2001      3</w:t>
-      </w:r>
-      <w:r>
-        <w:br w:type="textWrapping"/>
-      </w:r>
-      <w:r>
-        <w:rPr>
-          <w:rStyle w:val="StringTok"/>
-        </w:rPr>
-        <w:t xml:space="preserve">3  47 2002      5</w:t>
-      </w:r>
-      <w:r>
-        <w:br w:type="textWrapping"/>
-      </w:r>
-      <w:r>
-        <w:rPr>
-          <w:rStyle w:val="StringTok"/>
-        </w:rPr>
-        <w:t xml:space="preserve">4  47 2003      8</w:t>
-      </w:r>
-      <w:r>
-        <w:br w:type="textWrapping"/>
-      </w:r>
-      <w:r>
-        <w:rPr>
-          <w:rStyle w:val="StringTok"/>
-        </w:rPr>
-        <w:t xml:space="preserve">5  47 2004      6</w:t>
-      </w:r>
-      <w:r>
-        <w:br w:type="textWrapping"/>
-      </w:r>
-      <w:r>
-        <w:rPr>
-          <w:rStyle w:val="StringTok"/>
-        </w:rPr>
-        <w:t xml:space="preserve">6  47 2005      4</w:t>
-      </w:r>
-      <w:r>
-        <w:br w:type="textWrapping"/>
-      </w:r>
-      <w:r>
-        <w:rPr>
-          <w:rStyle w:val="StringTok"/>
-        </w:rPr>
-        <w:t xml:space="preserve">7  47 2006      2</w:t>
-      </w:r>
-      <w:r>
-        <w:br w:type="textWrapping"/>
-      </w:r>
-      <w:r>
-        <w:rPr>
-          <w:rStyle w:val="StringTok"/>
-        </w:rPr>
-        <w:t xml:space="preserve">8  47 2007      1</w:t>
-      </w:r>
-      <w:r>
-        <w:br w:type="textWrapping"/>
-      </w:r>
-      <w:r>
-        <w:rPr>
-          <w:rStyle w:val="StringTok"/>
-        </w:rPr>
-        <w:t xml:space="preserve">9  47 2008      2</w:t>
-      </w:r>
-      <w:r>
-        <w:br w:type="textWrapping"/>
-      </w:r>
-      <w:r>
-        <w:rPr>
-          <w:rStyle w:val="StringTok"/>
-        </w:rPr>
-        <w:t xml:space="preserve">10 47 2009      3</w:t>
-      </w:r>
-      <w:r>
-        <w:br w:type="textWrapping"/>
-      </w:r>
-      <w:r>
-        <w:rPr>
-          <w:rStyle w:val="StringTok"/>
-        </w:rPr>
-        <w:t xml:space="preserve">11 47 2010      4</w:t>
-      </w:r>
-      <w:r>
-        <w:br w:type="textWrapping"/>
-      </w:r>
-      <w:r>
-        <w:rPr>
-          <w:rStyle w:val="StringTok"/>
-        </w:rPr>
-        <w:t xml:space="preserve">12 47 2011      5</w:t>
-      </w:r>
-      <w:r>
-        <w:br w:type="textWrapping"/>
-      </w:r>
-      <w:r>
-        <w:br w:type="textWrapping"/>
-      </w:r>
-      <w:r>
-        <w:rPr>
-          <w:rStyle w:val="StringTok"/>
-        </w:rPr>
-        <w:t xml:space="preserve">"</w:t>
-      </w:r>
-      <w:r>
-        <w:rPr>
-          <w:rStyle w:val="NormalTok"/>
-        </w:rPr>
-        <w:t xml:space="preserve">)</w:t>
-      </w:r>
-      <w:r>
-        <w:br w:type="textWrapping"/>
-      </w:r>
-      <w:r>
-        <w:rPr>
-          <w:rStyle w:val="NormalTok"/>
-        </w:rPr>
-        <w:t xml:space="preserve">ds&lt;-</w:t>
-      </w:r>
-      <w:r>
-        <w:rPr>
-          <w:rStyle w:val="StringTok"/>
-        </w:rPr>
-        <w:t xml:space="preserve"> </w:t>
-      </w:r>
-      <w:r>
-        <w:rPr>
-          <w:rStyle w:val="NormalTok"/>
-        </w:rPr>
-        <w:t xml:space="preserve">ds %&gt;%</w:t>
-      </w:r>
-      <w:r>
-        <w:rPr>
-          <w:rStyle w:val="StringTok"/>
-        </w:rPr>
-        <w:t xml:space="preserve"> </w:t>
-      </w:r>
-      <w:r>
-        <w:rPr>
-          <w:rStyle w:val="NormalTok"/>
-        </w:rPr>
-        <w:t xml:space="preserve">dplyr::</w:t>
-      </w:r>
-      <w:r>
-        <w:rPr>
-          <w:rStyle w:val="KeywordTok"/>
-        </w:rPr>
-        <w:t xml:space="preserve">mutate</w:t>
-      </w:r>
-      <w:r>
-        <w:rPr>
-          <w:rStyle w:val="NormalTok"/>
-        </w:rPr>
-        <w:t xml:space="preserve">(</w:t>
-      </w:r>
-      <w:r>
-        <w:rPr>
-          <w:rStyle w:val="DataTypeTok"/>
-        </w:rPr>
-        <w:t xml:space="preserve">time=</w:t>
-      </w:r>
-      <w:r>
-        <w:rPr>
-          <w:rStyle w:val="NormalTok"/>
-        </w:rPr>
-        <w:t xml:space="preserve">year</w:t>
-      </w:r>
-      <w:r>
-        <w:rPr>
-          <w:rStyle w:val="DecValTok"/>
-        </w:rPr>
-        <w:t xml:space="preserve">-2000</w:t>
-      </w:r>
-      <w:r>
-        <w:rPr>
-          <w:rStyle w:val="NormalTok"/>
-        </w:rPr>
-        <w:t xml:space="preserve">)</w:t>
-      </w:r>
-      <w:r>
-        <w:br w:type="textWrapping"/>
-      </w:r>
-      <w:r>
-        <w:rPr>
-          <w:rStyle w:val="KeywordTok"/>
-        </w:rPr>
-        <w:t xml:space="preserve">print</w:t>
-      </w:r>
-      <w:r>
-        <w:rPr>
-          <w:rStyle w:val="NormalTok"/>
-        </w:rPr>
-        <w:t xml:space="preserve">(ds)</w:t>
-      </w:r>
-    </w:p>
-    <w:p>
-      <w:pPr>
-        <w:pStyle w:val="SourceCode"/>
-      </w:pPr>
-      <w:r>
-        <w:rPr>
-          <w:rStyle w:val="VerbatimChar"/>
-        </w:rPr>
-        <w:t xml:space="preserve">   obs id year attend time</w:t>
-      </w:r>
-      <w:r>
-        <w:br w:type="textWrapping"/>
-      </w:r>
-      <w:r>
-        <w:rPr>
-          <w:rStyle w:val="VerbatimChar"/>
-        </w:rPr>
-        <w:t xml:space="preserve">1    1 47 2000      1    0</w:t>
-      </w:r>
-      <w:r>
-        <w:br w:type="textWrapping"/>
-      </w:r>
-      <w:r>
-        <w:rPr>
-          <w:rStyle w:val="VerbatimChar"/>
-        </w:rPr>
-        <w:t xml:space="preserve">2    2 47 2001      3    1</w:t>
-      </w:r>
-      <w:r>
-        <w:br w:type="textWrapping"/>
-      </w:r>
-      <w:r>
-        <w:rPr>
-          <w:rStyle w:val="VerbatimChar"/>
-        </w:rPr>
-        <w:t xml:space="preserve">3    3 47 2002      5    2</w:t>
-      </w:r>
-      <w:r>
-        <w:br w:type="textWrapping"/>
-      </w:r>
-      <w:r>
-        <w:rPr>
-          <w:rStyle w:val="VerbatimChar"/>
-        </w:rPr>
-        <w:t xml:space="preserve">4    4 47 2003      8    3</w:t>
-      </w:r>
-      <w:r>
-        <w:br w:type="textWrapping"/>
-      </w:r>
-      <w:r>
-        <w:rPr>
-          <w:rStyle w:val="VerbatimChar"/>
-        </w:rPr>
-        <w:t xml:space="preserve">5    5 47 2004      6    4</w:t>
-      </w:r>
-      <w:r>
-        <w:br w:type="textWrapping"/>
-      </w:r>
-      <w:r>
-        <w:rPr>
-          <w:rStyle w:val="VerbatimChar"/>
-        </w:rPr>
-        <w:t xml:space="preserve">6    6 47 2005      4    5</w:t>
-      </w:r>
-      <w:r>
-        <w:br w:type="textWrapping"/>
-      </w:r>
-      <w:r>
-        <w:rPr>
-          <w:rStyle w:val="VerbatimChar"/>
-        </w:rPr>
-        <w:t xml:space="preserve">7    7 47 2006      2    6</w:t>
-      </w:r>
-      <w:r>
-        <w:br w:type="textWrapping"/>
-      </w:r>
-      <w:r>
-        <w:rPr>
-          <w:rStyle w:val="VerbatimChar"/>
-        </w:rPr>
-        <w:t xml:space="preserve">8    8 47 2007      1    7</w:t>
-      </w:r>
-      <w:r>
-        <w:br w:type="textWrapping"/>
-      </w:r>
-      <w:r>
-        <w:rPr>
-          <w:rStyle w:val="VerbatimChar"/>
-        </w:rPr>
-        <w:t xml:space="preserve">9    9 47 2008      2    8</w:t>
-      </w:r>
-      <w:r>
-        <w:br w:type="textWrapping"/>
-      </w:r>
-      <w:r>
-        <w:rPr>
-          <w:rStyle w:val="VerbatimChar"/>
-        </w:rPr>
-        <w:t xml:space="preserve">10  10 47 2009      3    9</w:t>
-      </w:r>
-      <w:r>
-        <w:br w:type="textWrapping"/>
-      </w:r>
-      <w:r>
-        <w:rPr>
-          <w:rStyle w:val="VerbatimChar"/>
-        </w:rPr>
-        <w:t xml:space="preserve">11  11 47 2010      4   10</w:t>
-      </w:r>
-      <w:r>
-        <w:br w:type="textWrapping"/>
-      </w:r>
-      <w:r>
-        <w:rPr>
-          <w:rStyle w:val="VerbatimChar"/>
-        </w:rPr>
-        <w:t xml:space="preserve">12  12 47 2011      5   11</w:t>
-      </w:r>
-    </w:p>
-    <w:p>
       <w:r>
         <w:drawing>
           <wp:inline>
-            <wp:extent cx="4572000" cy="3657600"/>
+            <wp:extent cx="5956300" cy="2743200"/>
             <wp:effectExtent b="0" l="0" r="0" t="0"/>
             <wp:docPr descr="" id="1" name="Picture"/>
             <a:graphic>
               <a:graphicData uri="http://schemas.openxmlformats.org/drawingml/2006/picture">
                 <pic:pic>
                   <pic:nvPicPr>
-                    <pic:cNvPr descr="./lm_in_mutate_files/figure-docx/unnamed-chunk-4.png" id="0" name="Picture"/>
+                    <pic:cNvPr descr="figure_rdm/c4.png" id="0" name="Picture"/>
                     <pic:cNvPicPr>
                       <a:picLocks noChangeArrowheads="1" noChangeAspect="1"/>
                     </pic:cNvPicPr>
@@ -799,7 +396,7 @@
                   <pic:spPr bwMode="auto">
                     <a:xfrm>
                       <a:off x="0" y="0"/>
-                      <a:ext cx="4572000" cy="3657600"/>
+                      <a:ext cx="5956300" cy="2743200"/>
                     </a:xfrm>
                     <a:prstGeom prst="rect">
                       <a:avLst/>
@@ -1175,14 +772,14 @@
       <w:r>
         <w:drawing>
           <wp:inline>
-            <wp:extent cx="4572000" cy="3657600"/>
+            <wp:extent cx="5956300" cy="2743200"/>
             <wp:effectExtent b="0" l="0" r="0" t="0"/>
             <wp:docPr descr="" id="1" name="Picture"/>
             <a:graphic>
               <a:graphicData uri="http://schemas.openxmlformats.org/drawingml/2006/picture">
                 <pic:pic>
                   <pic:nvPicPr>
-                    <pic:cNvPr descr="./lm_in_mutate_files/figure-docx/unnamed-chunk-5.png" id="0" name="Picture"/>
+                    <pic:cNvPr descr="figure_rdm/c5.png" id="0" name="Picture"/>
                     <pic:cNvPicPr>
                       <a:picLocks noChangeArrowheads="1" noChangeAspect="1"/>
                     </pic:cNvPicPr>
@@ -1196,7 +793,7 @@
                   <pic:spPr bwMode="auto">
                     <a:xfrm>
                       <a:off x="0" y="0"/>
-                      <a:ext cx="4572000" cy="3657600"/>
+                      <a:ext cx="5956300" cy="2743200"/>
                     </a:xfrm>
                     <a:prstGeom prst="rect">
                       <a:avLst/>
@@ -1591,14 +1188,14 @@
       <w:r>
         <w:drawing>
           <wp:inline>
-            <wp:extent cx="4572000" cy="3657600"/>
+            <wp:extent cx="5956300" cy="2743200"/>
             <wp:effectExtent b="0" l="0" r="0" t="0"/>
             <wp:docPr descr="" id="1" name="Picture"/>
             <a:graphic>
               <a:graphicData uri="http://schemas.openxmlformats.org/drawingml/2006/picture">
                 <pic:pic>
                   <pic:nvPicPr>
-                    <pic:cNvPr descr="./lm_in_mutate_files/figure-docx/unnamed-chunk-6.png" id="0" name="Picture"/>
+                    <pic:cNvPr descr="figure_rdm/c6.png" id="0" name="Picture"/>
                     <pic:cNvPicPr>
                       <a:picLocks noChangeArrowheads="1" noChangeAspect="1"/>
                     </pic:cNvPicPr>
@@ -1612,7 +1209,7 @@
                   <pic:spPr bwMode="auto">
                     <a:xfrm>
                       <a:off x="0" y="0"/>
-                      <a:ext cx="4572000" cy="3657600"/>
+                      <a:ext cx="5956300" cy="2743200"/>
                     </a:xfrm>
                     <a:prstGeom prst="rect">
                       <a:avLst/>
@@ -2011,14 +1608,14 @@
       <w:r>
         <w:drawing>
           <wp:inline>
-            <wp:extent cx="4572000" cy="3657600"/>
+            <wp:extent cx="5956300" cy="2743200"/>
             <wp:effectExtent b="0" l="0" r="0" t="0"/>
             <wp:docPr descr="" id="1" name="Picture"/>
             <a:graphic>
               <a:graphicData uri="http://schemas.openxmlformats.org/drawingml/2006/picture">
                 <pic:pic>
                   <pic:nvPicPr>
-                    <pic:cNvPr descr="./lm_in_mutate_files/figure-docx/unnamed-chunk-7.png" id="0" name="Picture"/>
+                    <pic:cNvPr descr="figure_rdm/c7.png" id="0" name="Picture"/>
                     <pic:cNvPicPr>
                       <a:picLocks noChangeArrowheads="1" noChangeAspect="1"/>
                     </pic:cNvPicPr>
@@ -2032,7 +1629,7 @@
                   <pic:spPr bwMode="auto">
                     <a:xfrm>
                       <a:off x="0" y="0"/>
-                      <a:ext cx="4572000" cy="3657600"/>
+                      <a:ext cx="5956300" cy="2743200"/>
                     </a:xfrm>
                     <a:prstGeom prst="rect">
                       <a:avLst/>
@@ -2062,7 +1659,7 @@
 <file path=word/numbering.xml><?xml version="1.0" encoding="utf-8"?>
 <w:numbering xmlns:w="http://schemas.openxmlformats.org/wordprocessingml/2006/main">
   <w:abstractNum w:abstractNumId="0">
-    <w:nsid w:val="da52b7af"/>
+    <w:nsid w:val="eab2ba07"/>
     <w:multiLevelType w:val="multilevel"/>
     <w:lvl w:ilvl="0">
       <w:numFmt w:val="bullet"/>

</xml_diff>